<commit_message>
Estamos con ejercicios del tema 4.
</commit_message>
<xml_diff>
--- a/PROGRAMACION/TEMA-03/Preguntas/Preguntas Web Tema 3.docx
+++ b/PROGRAMACION/TEMA-03/Preguntas/Preguntas Web Tema 3.docx
@@ -487,6 +487,7 @@
         <w:rPr>
           <w:noProof/>
         </w:rPr>
+        <w:lastRenderedPageBreak/>
         <w:drawing>
           <wp:inline distT="0" distB="0" distL="0" distR="0">
             <wp:extent cx="6645910" cy="1717040"/>
@@ -533,24 +534,208 @@
         <w:rPr>
           <w:noProof/>
         </w:rPr>
+        <w:drawing>
+          <wp:inline distT="0" distB="0" distL="0" distR="0">
+            <wp:extent cx="6645910" cy="1717040"/>
+            <wp:effectExtent l="0" t="0" r="0" b="0"/>
+            <wp:docPr id="127647586" name="Imagen 57"/>
+            <wp:cNvGraphicFramePr>
+              <a:graphicFrameLocks xmlns:a="http://schemas.openxmlformats.org/drawingml/2006/main" noChangeAspect="1"/>
+            </wp:cNvGraphicFramePr>
+            <a:graphic xmlns:a="http://schemas.openxmlformats.org/drawingml/2006/main">
+              <a:graphicData uri="http://schemas.openxmlformats.org/drawingml/2006/picture">
+                <pic:pic xmlns:pic="http://schemas.openxmlformats.org/drawingml/2006/picture">
+                  <pic:nvPicPr>
+                    <pic:cNvPr id="127647586" name="Imagen 127647586"/>
+                    <pic:cNvPicPr/>
+                  </pic:nvPicPr>
+                  <pic:blipFill>
+                    <a:blip r:embed="rId16">
+                      <a:extLst>
+                        <a:ext uri="{28A0092B-C50C-407E-A947-70E740481C1C}">
+                          <a14:useLocalDpi xmlns:a14="http://schemas.microsoft.com/office/drawing/2010/main" val="0"/>
+                        </a:ext>
+                      </a:extLst>
+                    </a:blip>
+                    <a:stretch>
+                      <a:fillRect/>
+                    </a:stretch>
+                  </pic:blipFill>
+                  <pic:spPr>
+                    <a:xfrm>
+                      <a:off x="0" y="0"/>
+                      <a:ext cx="6645910" cy="1717040"/>
+                    </a:xfrm>
+                    <a:prstGeom prst="rect">
+                      <a:avLst/>
+                    </a:prstGeom>
+                  </pic:spPr>
+                </pic:pic>
+              </a:graphicData>
+            </a:graphic>
+          </wp:inline>
+        </w:drawing>
+      </w:r>
+      <w:r>
+        <w:rPr>
+          <w:noProof/>
+        </w:rPr>
+        <w:drawing>
+          <wp:inline distT="0" distB="0" distL="0" distR="0">
+            <wp:extent cx="6645910" cy="1717040"/>
+            <wp:effectExtent l="0" t="0" r="0" b="0"/>
+            <wp:docPr id="187479660" name="Imagen 58"/>
+            <wp:cNvGraphicFramePr>
+              <a:graphicFrameLocks xmlns:a="http://schemas.openxmlformats.org/drawingml/2006/main" noChangeAspect="1"/>
+            </wp:cNvGraphicFramePr>
+            <a:graphic xmlns:a="http://schemas.openxmlformats.org/drawingml/2006/main">
+              <a:graphicData uri="http://schemas.openxmlformats.org/drawingml/2006/picture">
+                <pic:pic xmlns:pic="http://schemas.openxmlformats.org/drawingml/2006/picture">
+                  <pic:nvPicPr>
+                    <pic:cNvPr id="187479660" name="Imagen 187479660"/>
+                    <pic:cNvPicPr/>
+                  </pic:nvPicPr>
+                  <pic:blipFill>
+                    <a:blip r:embed="rId17">
+                      <a:extLst>
+                        <a:ext uri="{28A0092B-C50C-407E-A947-70E740481C1C}">
+                          <a14:useLocalDpi xmlns:a14="http://schemas.microsoft.com/office/drawing/2010/main" val="0"/>
+                        </a:ext>
+                      </a:extLst>
+                    </a:blip>
+                    <a:stretch>
+                      <a:fillRect/>
+                    </a:stretch>
+                  </pic:blipFill>
+                  <pic:spPr>
+                    <a:xfrm>
+                      <a:off x="0" y="0"/>
+                      <a:ext cx="6645910" cy="1717040"/>
+                    </a:xfrm>
+                    <a:prstGeom prst="rect">
+                      <a:avLst/>
+                    </a:prstGeom>
+                  </pic:spPr>
+                </pic:pic>
+              </a:graphicData>
+            </a:graphic>
+          </wp:inline>
+        </w:drawing>
+      </w:r>
+      <w:r>
+        <w:rPr>
+          <w:noProof/>
+        </w:rPr>
+        <w:drawing>
+          <wp:inline distT="0" distB="0" distL="0" distR="0">
+            <wp:extent cx="6645910" cy="1717040"/>
+            <wp:effectExtent l="0" t="0" r="0" b="0"/>
+            <wp:docPr id="1172000399" name="Imagen 59"/>
+            <wp:cNvGraphicFramePr>
+              <a:graphicFrameLocks xmlns:a="http://schemas.openxmlformats.org/drawingml/2006/main" noChangeAspect="1"/>
+            </wp:cNvGraphicFramePr>
+            <a:graphic xmlns:a="http://schemas.openxmlformats.org/drawingml/2006/main">
+              <a:graphicData uri="http://schemas.openxmlformats.org/drawingml/2006/picture">
+                <pic:pic xmlns:pic="http://schemas.openxmlformats.org/drawingml/2006/picture">
+                  <pic:nvPicPr>
+                    <pic:cNvPr id="1172000399" name="Imagen 1172000399"/>
+                    <pic:cNvPicPr/>
+                  </pic:nvPicPr>
+                  <pic:blipFill>
+                    <a:blip r:embed="rId18">
+                      <a:extLst>
+                        <a:ext uri="{28A0092B-C50C-407E-A947-70E740481C1C}">
+                          <a14:useLocalDpi xmlns:a14="http://schemas.microsoft.com/office/drawing/2010/main" val="0"/>
+                        </a:ext>
+                      </a:extLst>
+                    </a:blip>
+                    <a:stretch>
+                      <a:fillRect/>
+                    </a:stretch>
+                  </pic:blipFill>
+                  <pic:spPr>
+                    <a:xfrm>
+                      <a:off x="0" y="0"/>
+                      <a:ext cx="6645910" cy="1717040"/>
+                    </a:xfrm>
+                    <a:prstGeom prst="rect">
+                      <a:avLst/>
+                    </a:prstGeom>
+                  </pic:spPr>
+                </pic:pic>
+              </a:graphicData>
+            </a:graphic>
+          </wp:inline>
+        </w:drawing>
+      </w:r>
+      <w:r>
+        <w:rPr>
+          <w:noProof/>
+        </w:rPr>
+        <w:drawing>
+          <wp:inline distT="0" distB="0" distL="0" distR="0">
+            <wp:extent cx="6645910" cy="1717040"/>
+            <wp:effectExtent l="0" t="0" r="0" b="0"/>
+            <wp:docPr id="156725029" name="Imagen 60"/>
+            <wp:cNvGraphicFramePr>
+              <a:graphicFrameLocks xmlns:a="http://schemas.openxmlformats.org/drawingml/2006/main" noChangeAspect="1"/>
+            </wp:cNvGraphicFramePr>
+            <a:graphic xmlns:a="http://schemas.openxmlformats.org/drawingml/2006/main">
+              <a:graphicData uri="http://schemas.openxmlformats.org/drawingml/2006/picture">
+                <pic:pic xmlns:pic="http://schemas.openxmlformats.org/drawingml/2006/picture">
+                  <pic:nvPicPr>
+                    <pic:cNvPr id="156725029" name="Imagen 156725029"/>
+                    <pic:cNvPicPr/>
+                  </pic:nvPicPr>
+                  <pic:blipFill>
+                    <a:blip r:embed="rId19">
+                      <a:extLst>
+                        <a:ext uri="{28A0092B-C50C-407E-A947-70E740481C1C}">
+                          <a14:useLocalDpi xmlns:a14="http://schemas.microsoft.com/office/drawing/2010/main" val="0"/>
+                        </a:ext>
+                      </a:extLst>
+                    </a:blip>
+                    <a:stretch>
+                      <a:fillRect/>
+                    </a:stretch>
+                  </pic:blipFill>
+                  <pic:spPr>
+                    <a:xfrm>
+                      <a:off x="0" y="0"/>
+                      <a:ext cx="6645910" cy="1717040"/>
+                    </a:xfrm>
+                    <a:prstGeom prst="rect">
+                      <a:avLst/>
+                    </a:prstGeom>
+                  </pic:spPr>
+                </pic:pic>
+              </a:graphicData>
+            </a:graphic>
+          </wp:inline>
+        </w:drawing>
+      </w:r>
+      <w:r>
+        <w:rPr>
+          <w:noProof/>
+        </w:rPr>
         <w:lastRenderedPageBreak/>
         <w:drawing>
           <wp:inline distT="0" distB="0" distL="0" distR="0">
             <wp:extent cx="6645910" cy="1717040"/>
             <wp:effectExtent l="0" t="0" r="0" b="0"/>
-            <wp:docPr id="127647586" name="Imagen 57"/>
-            <wp:cNvGraphicFramePr>
-              <a:graphicFrameLocks xmlns:a="http://schemas.openxmlformats.org/drawingml/2006/main" noChangeAspect="1"/>
-            </wp:cNvGraphicFramePr>
-            <a:graphic xmlns:a="http://schemas.openxmlformats.org/drawingml/2006/main">
-              <a:graphicData uri="http://schemas.openxmlformats.org/drawingml/2006/picture">
-                <pic:pic xmlns:pic="http://schemas.openxmlformats.org/drawingml/2006/picture">
-                  <pic:nvPicPr>
-                    <pic:cNvPr id="127647586" name="Imagen 127647586"/>
-                    <pic:cNvPicPr/>
-                  </pic:nvPicPr>
-                  <pic:blipFill>
-                    <a:blip r:embed="rId16">
+            <wp:docPr id="264758486" name="Imagen 61"/>
+            <wp:cNvGraphicFramePr>
+              <a:graphicFrameLocks xmlns:a="http://schemas.openxmlformats.org/drawingml/2006/main" noChangeAspect="1"/>
+            </wp:cNvGraphicFramePr>
+            <a:graphic xmlns:a="http://schemas.openxmlformats.org/drawingml/2006/main">
+              <a:graphicData uri="http://schemas.openxmlformats.org/drawingml/2006/picture">
+                <pic:pic xmlns:pic="http://schemas.openxmlformats.org/drawingml/2006/picture">
+                  <pic:nvPicPr>
+                    <pic:cNvPr id="264758486" name="Imagen 264758486"/>
+                    <pic:cNvPicPr/>
+                  </pic:nvPicPr>
+                  <pic:blipFill>
+                    <a:blip r:embed="rId20">
                       <a:extLst>
                         <a:ext uri="{28A0092B-C50C-407E-A947-70E740481C1C}">
                           <a14:useLocalDpi xmlns:a14="http://schemas.microsoft.com/office/drawing/2010/main" val="0"/>
@@ -584,19 +769,19 @@
           <wp:inline distT="0" distB="0" distL="0" distR="0">
             <wp:extent cx="6645910" cy="1717040"/>
             <wp:effectExtent l="0" t="0" r="0" b="0"/>
-            <wp:docPr id="187479660" name="Imagen 58"/>
-            <wp:cNvGraphicFramePr>
-              <a:graphicFrameLocks xmlns:a="http://schemas.openxmlformats.org/drawingml/2006/main" noChangeAspect="1"/>
-            </wp:cNvGraphicFramePr>
-            <a:graphic xmlns:a="http://schemas.openxmlformats.org/drawingml/2006/main">
-              <a:graphicData uri="http://schemas.openxmlformats.org/drawingml/2006/picture">
-                <pic:pic xmlns:pic="http://schemas.openxmlformats.org/drawingml/2006/picture">
-                  <pic:nvPicPr>
-                    <pic:cNvPr id="187479660" name="Imagen 187479660"/>
-                    <pic:cNvPicPr/>
-                  </pic:nvPicPr>
-                  <pic:blipFill>
-                    <a:blip r:embed="rId17">
+            <wp:docPr id="579351300" name="Imagen 63"/>
+            <wp:cNvGraphicFramePr>
+              <a:graphicFrameLocks xmlns:a="http://schemas.openxmlformats.org/drawingml/2006/main" noChangeAspect="1"/>
+            </wp:cNvGraphicFramePr>
+            <a:graphic xmlns:a="http://schemas.openxmlformats.org/drawingml/2006/main">
+              <a:graphicData uri="http://schemas.openxmlformats.org/drawingml/2006/picture">
+                <pic:pic xmlns:pic="http://schemas.openxmlformats.org/drawingml/2006/picture">
+                  <pic:nvPicPr>
+                    <pic:cNvPr id="579351300" name="Imagen 579351300"/>
+                    <pic:cNvPicPr/>
+                  </pic:nvPicPr>
+                  <pic:blipFill>
+                    <a:blip r:embed="rId21">
                       <a:extLst>
                         <a:ext uri="{28A0092B-C50C-407E-A947-70E740481C1C}">
                           <a14:useLocalDpi xmlns:a14="http://schemas.microsoft.com/office/drawing/2010/main" val="0"/>
@@ -630,19 +815,19 @@
           <wp:inline distT="0" distB="0" distL="0" distR="0">
             <wp:extent cx="6645910" cy="1717040"/>
             <wp:effectExtent l="0" t="0" r="0" b="0"/>
-            <wp:docPr id="1172000399" name="Imagen 59"/>
-            <wp:cNvGraphicFramePr>
-              <a:graphicFrameLocks xmlns:a="http://schemas.openxmlformats.org/drawingml/2006/main" noChangeAspect="1"/>
-            </wp:cNvGraphicFramePr>
-            <a:graphic xmlns:a="http://schemas.openxmlformats.org/drawingml/2006/main">
-              <a:graphicData uri="http://schemas.openxmlformats.org/drawingml/2006/picture">
-                <pic:pic xmlns:pic="http://schemas.openxmlformats.org/drawingml/2006/picture">
-                  <pic:nvPicPr>
-                    <pic:cNvPr id="1172000399" name="Imagen 1172000399"/>
-                    <pic:cNvPicPr/>
-                  </pic:nvPicPr>
-                  <pic:blipFill>
-                    <a:blip r:embed="rId18">
+            <wp:docPr id="1747074571" name="Imagen 64"/>
+            <wp:cNvGraphicFramePr>
+              <a:graphicFrameLocks xmlns:a="http://schemas.openxmlformats.org/drawingml/2006/main" noChangeAspect="1"/>
+            </wp:cNvGraphicFramePr>
+            <a:graphic xmlns:a="http://schemas.openxmlformats.org/drawingml/2006/main">
+              <a:graphicData uri="http://schemas.openxmlformats.org/drawingml/2006/picture">
+                <pic:pic xmlns:pic="http://schemas.openxmlformats.org/drawingml/2006/picture">
+                  <pic:nvPicPr>
+                    <pic:cNvPr id="1747074571" name="Imagen 1747074571"/>
+                    <pic:cNvPicPr/>
+                  </pic:nvPicPr>
+                  <pic:blipFill>
+                    <a:blip r:embed="rId22">
                       <a:extLst>
                         <a:ext uri="{28A0092B-C50C-407E-A947-70E740481C1C}">
                           <a14:useLocalDpi xmlns:a14="http://schemas.microsoft.com/office/drawing/2010/main" val="0"/>
@@ -676,19 +861,19 @@
           <wp:inline distT="0" distB="0" distL="0" distR="0">
             <wp:extent cx="6645910" cy="1717040"/>
             <wp:effectExtent l="0" t="0" r="0" b="0"/>
-            <wp:docPr id="156725029" name="Imagen 60"/>
-            <wp:cNvGraphicFramePr>
-              <a:graphicFrameLocks xmlns:a="http://schemas.openxmlformats.org/drawingml/2006/main" noChangeAspect="1"/>
-            </wp:cNvGraphicFramePr>
-            <a:graphic xmlns:a="http://schemas.openxmlformats.org/drawingml/2006/main">
-              <a:graphicData uri="http://schemas.openxmlformats.org/drawingml/2006/picture">
-                <pic:pic xmlns:pic="http://schemas.openxmlformats.org/drawingml/2006/picture">
-                  <pic:nvPicPr>
-                    <pic:cNvPr id="156725029" name="Imagen 156725029"/>
-                    <pic:cNvPicPr/>
-                  </pic:nvPicPr>
-                  <pic:blipFill>
-                    <a:blip r:embed="rId19">
+            <wp:docPr id="694996737" name="Imagen 65"/>
+            <wp:cNvGraphicFramePr>
+              <a:graphicFrameLocks xmlns:a="http://schemas.openxmlformats.org/drawingml/2006/main" noChangeAspect="1"/>
+            </wp:cNvGraphicFramePr>
+            <a:graphic xmlns:a="http://schemas.openxmlformats.org/drawingml/2006/main">
+              <a:graphicData uri="http://schemas.openxmlformats.org/drawingml/2006/picture">
+                <pic:pic xmlns:pic="http://schemas.openxmlformats.org/drawingml/2006/picture">
+                  <pic:nvPicPr>
+                    <pic:cNvPr id="694996737" name="Imagen 694996737"/>
+                    <pic:cNvPicPr/>
+                  </pic:nvPicPr>
+                  <pic:blipFill>
+                    <a:blip r:embed="rId23">
                       <a:extLst>
                         <a:ext uri="{28A0092B-C50C-407E-A947-70E740481C1C}">
                           <a14:useLocalDpi xmlns:a14="http://schemas.microsoft.com/office/drawing/2010/main" val="0"/>
@@ -718,23 +903,177 @@
         <w:rPr>
           <w:noProof/>
         </w:rPr>
+        <mc:AlternateContent>
+          <mc:Choice Requires="wpi">
+            <w:drawing>
+              <wp:anchor distT="0" distB="0" distL="114300" distR="114300" simplePos="0" relativeHeight="251661312" behindDoc="0" locked="0" layoutInCell="1" allowOverlap="1">
+                <wp:simplePos x="0" y="0"/>
+                <wp:positionH relativeFrom="column">
+                  <wp:posOffset>337927</wp:posOffset>
+                </wp:positionH>
+                <wp:positionV relativeFrom="paragraph">
+                  <wp:posOffset>7541227</wp:posOffset>
+                </wp:positionV>
+                <wp:extent cx="117360" cy="153000"/>
+                <wp:effectExtent l="38100" t="38100" r="48260" b="38100"/>
+                <wp:wrapNone/>
+                <wp:docPr id="1843387769" name="Entrada de lápiz 3"/>
+                <wp:cNvGraphicFramePr/>
+                <a:graphic xmlns:a="http://schemas.openxmlformats.org/drawingml/2006/main">
+                  <a:graphicData uri="http://schemas.microsoft.com/office/word/2010/wordprocessingInk">
+                    <w14:contentPart bwMode="auto" r:id="rId24">
+                      <w14:nvContentPartPr>
+                        <w14:cNvContentPartPr/>
+                      </w14:nvContentPartPr>
+                      <w14:xfrm>
+                        <a:off x="0" y="0"/>
+                        <a:ext cx="117360" cy="153000"/>
+                      </w14:xfrm>
+                    </w14:contentPart>
+                  </a:graphicData>
+                </a:graphic>
+              </wp:anchor>
+            </w:drawing>
+          </mc:Choice>
+          <mc:Fallback>
+            <w:pict>
+              <v:shapetype w14:anchorId="460A2CE6" id="_x0000_t75" coordsize="21600,21600" o:spt="75" o:preferrelative="t" path="m@4@5l@4@11@9@11@9@5xe" filled="f" stroked="f">
+                <v:stroke joinstyle="miter"/>
+                <v:formulas>
+                  <v:f eqn="if lineDrawn pixelLineWidth 0"/>
+                  <v:f eqn="sum @0 1 0"/>
+                  <v:f eqn="sum 0 0 @1"/>
+                  <v:f eqn="prod @2 1 2"/>
+                  <v:f eqn="prod @3 21600 pixelWidth"/>
+                  <v:f eqn="prod @3 21600 pixelHeight"/>
+                  <v:f eqn="sum @0 0 1"/>
+                  <v:f eqn="prod @6 1 2"/>
+                  <v:f eqn="prod @7 21600 pixelWidth"/>
+                  <v:f eqn="sum @8 21600 0"/>
+                  <v:f eqn="prod @7 21600 pixelHeight"/>
+                  <v:f eqn="sum @10 21600 0"/>
+                </v:formulas>
+                <v:path o:extrusionok="f" gradientshapeok="t" o:connecttype="rect"/>
+                <o:lock v:ext="edit" aspectratio="t"/>
+              </v:shapetype>
+              <v:shape id="Entrada de lápiz 3" o:spid="_x0000_s1026" type="#_x0000_t75" style="position:absolute;margin-left:25.9pt;margin-top:593.1pt;width:10.7pt;height:13.5pt;z-index:251661312;visibility:visible;mso-wrap-style:square;mso-wrap-distance-left:9pt;mso-wrap-distance-top:0;mso-wrap-distance-right:9pt;mso-wrap-distance-bottom:0;mso-position-horizontal:absolute;mso-position-horizontal-relative:text;mso-position-vertical:absolute;mso-position-vertical-relative:text" o:gfxdata="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">
+                <v:imagedata r:id="rId25" o:title=""/>
+              </v:shape>
+            </w:pict>
+          </mc:Fallback>
+        </mc:AlternateContent>
+      </w:r>
+      <w:r>
+        <w:rPr>
+          <w:noProof/>
+        </w:rPr>
+        <mc:AlternateContent>
+          <mc:Choice Requires="wpi">
+            <w:drawing>
+              <wp:anchor distT="0" distB="0" distL="114300" distR="114300" simplePos="0" relativeHeight="251660288" behindDoc="0" locked="0" layoutInCell="1" allowOverlap="1">
+                <wp:simplePos x="0" y="0"/>
+                <wp:positionH relativeFrom="column">
+                  <wp:posOffset>124087</wp:posOffset>
+                </wp:positionH>
+                <wp:positionV relativeFrom="paragraph">
+                  <wp:posOffset>7544467</wp:posOffset>
+                </wp:positionV>
+                <wp:extent cx="110880" cy="159480"/>
+                <wp:effectExtent l="38100" t="38100" r="41910" b="43815"/>
+                <wp:wrapNone/>
+                <wp:docPr id="862722833" name="Entrada de lápiz 2"/>
+                <wp:cNvGraphicFramePr/>
+                <a:graphic xmlns:a="http://schemas.openxmlformats.org/drawingml/2006/main">
+                  <a:graphicData uri="http://schemas.microsoft.com/office/word/2010/wordprocessingInk">
+                    <w14:contentPart bwMode="auto" r:id="rId26">
+                      <w14:nvContentPartPr>
+                        <w14:cNvContentPartPr/>
+                      </w14:nvContentPartPr>
+                      <w14:xfrm>
+                        <a:off x="0" y="0"/>
+                        <a:ext cx="110880" cy="159480"/>
+                      </w14:xfrm>
+                    </w14:contentPart>
+                  </a:graphicData>
+                </a:graphic>
+              </wp:anchor>
+            </w:drawing>
+          </mc:Choice>
+          <mc:Fallback>
+            <w:pict>
+              <v:shape w14:anchorId="201AF5BD" id="Entrada de lápiz 2" o:spid="_x0000_s1026" type="#_x0000_t75" style="position:absolute;margin-left:9.05pt;margin-top:593.35pt;width:10.15pt;height:13.95pt;z-index:251660288;visibility:visible;mso-wrap-style:square;mso-wrap-distance-left:9pt;mso-wrap-distance-top:0;mso-wrap-distance-right:9pt;mso-wrap-distance-bottom:0;mso-position-horizontal:absolute;mso-position-horizontal-relative:text;mso-position-vertical:absolute;mso-position-vertical-relative:text" o:gfxdata="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">
+                <v:imagedata r:id="rId27" o:title=""/>
+              </v:shape>
+            </w:pict>
+          </mc:Fallback>
+        </mc:AlternateContent>
+      </w:r>
+      <w:r>
+        <w:rPr>
+          <w:noProof/>
+        </w:rPr>
+        <mc:AlternateContent>
+          <mc:Choice Requires="wpi">
+            <w:drawing>
+              <wp:anchor distT="0" distB="0" distL="114300" distR="114300" simplePos="0" relativeHeight="251659264" behindDoc="0" locked="0" layoutInCell="1" allowOverlap="1">
+                <wp:simplePos x="0" y="0"/>
+                <wp:positionH relativeFrom="column">
+                  <wp:posOffset>-617873</wp:posOffset>
+                </wp:positionH>
+                <wp:positionV relativeFrom="paragraph">
+                  <wp:posOffset>8779987</wp:posOffset>
+                </wp:positionV>
+                <wp:extent cx="360" cy="360"/>
+                <wp:effectExtent l="38100" t="38100" r="38100" b="38100"/>
+                <wp:wrapNone/>
+                <wp:docPr id="653200904" name="Entrada de lápiz 1"/>
+                <wp:cNvGraphicFramePr/>
+                <a:graphic xmlns:a="http://schemas.openxmlformats.org/drawingml/2006/main">
+                  <a:graphicData uri="http://schemas.microsoft.com/office/word/2010/wordprocessingInk">
+                    <w14:contentPart bwMode="auto" r:id="rId28">
+                      <w14:nvContentPartPr>
+                        <w14:cNvContentPartPr/>
+                      </w14:nvContentPartPr>
+                      <w14:xfrm>
+                        <a:off x="0" y="0"/>
+                        <a:ext cx="360" cy="360"/>
+                      </w14:xfrm>
+                    </w14:contentPart>
+                  </a:graphicData>
+                </a:graphic>
+              </wp:anchor>
+            </w:drawing>
+          </mc:Choice>
+          <mc:Fallback>
+            <w:pict>
+              <v:shape w14:anchorId="08016C30" id="Entrada de lápiz 1" o:spid="_x0000_s1026" type="#_x0000_t75" style="position:absolute;margin-left:-49.35pt;margin-top:690.65pt;width:1.45pt;height:1.45pt;z-index:251659264;visibility:visible;mso-wrap-style:square;mso-wrap-distance-left:9pt;mso-wrap-distance-top:0;mso-wrap-distance-right:9pt;mso-wrap-distance-bottom:0;mso-position-horizontal:absolute;mso-position-horizontal-relative:text;mso-position-vertical:absolute;mso-position-vertical-relative:text" o:gfxdata="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">
+                <v:imagedata r:id="rId29" o:title=""/>
+              </v:shape>
+            </w:pict>
+          </mc:Fallback>
+        </mc:AlternateContent>
+      </w:r>
+      <w:r>
+        <w:rPr>
+          <w:noProof/>
+        </w:rPr>
         <w:drawing>
           <wp:inline distT="0" distB="0" distL="0" distR="0">
             <wp:extent cx="6645910" cy="1717040"/>
             <wp:effectExtent l="0" t="0" r="0" b="0"/>
-            <wp:docPr id="264758486" name="Imagen 61"/>
-            <wp:cNvGraphicFramePr>
-              <a:graphicFrameLocks xmlns:a="http://schemas.openxmlformats.org/drawingml/2006/main" noChangeAspect="1"/>
-            </wp:cNvGraphicFramePr>
-            <a:graphic xmlns:a="http://schemas.openxmlformats.org/drawingml/2006/main">
-              <a:graphicData uri="http://schemas.openxmlformats.org/drawingml/2006/picture">
-                <pic:pic xmlns:pic="http://schemas.openxmlformats.org/drawingml/2006/picture">
-                  <pic:nvPicPr>
-                    <pic:cNvPr id="264758486" name="Imagen 264758486"/>
-                    <pic:cNvPicPr/>
-                  </pic:nvPicPr>
-                  <pic:blipFill>
-                    <a:blip r:embed="rId20">
+            <wp:docPr id="786745318" name="Imagen 66"/>
+            <wp:cNvGraphicFramePr>
+              <a:graphicFrameLocks xmlns:a="http://schemas.openxmlformats.org/drawingml/2006/main" noChangeAspect="1"/>
+            </wp:cNvGraphicFramePr>
+            <a:graphic xmlns:a="http://schemas.openxmlformats.org/drawingml/2006/main">
+              <a:graphicData uri="http://schemas.openxmlformats.org/drawingml/2006/picture">
+                <pic:pic xmlns:pic="http://schemas.openxmlformats.org/drawingml/2006/picture">
+                  <pic:nvPicPr>
+                    <pic:cNvPr id="786745318" name="Imagen 786745318"/>
+                    <pic:cNvPicPr/>
+                  </pic:nvPicPr>
+                  <pic:blipFill>
+                    <a:blip r:embed="rId30">
                       <a:extLst>
                         <a:ext uri="{28A0092B-C50C-407E-A947-70E740481C1C}">
                           <a14:useLocalDpi xmlns:a14="http://schemas.microsoft.com/office/drawing/2010/main" val="0"/>
@@ -769,19 +1108,19 @@
           <wp:inline distT="0" distB="0" distL="0" distR="0">
             <wp:extent cx="6645910" cy="1717040"/>
             <wp:effectExtent l="0" t="0" r="0" b="0"/>
-            <wp:docPr id="579351300" name="Imagen 63"/>
-            <wp:cNvGraphicFramePr>
-              <a:graphicFrameLocks xmlns:a="http://schemas.openxmlformats.org/drawingml/2006/main" noChangeAspect="1"/>
-            </wp:cNvGraphicFramePr>
-            <a:graphic xmlns:a="http://schemas.openxmlformats.org/drawingml/2006/main">
-              <a:graphicData uri="http://schemas.openxmlformats.org/drawingml/2006/picture">
-                <pic:pic xmlns:pic="http://schemas.openxmlformats.org/drawingml/2006/picture">
-                  <pic:nvPicPr>
-                    <pic:cNvPr id="579351300" name="Imagen 579351300"/>
-                    <pic:cNvPicPr/>
-                  </pic:nvPicPr>
-                  <pic:blipFill>
-                    <a:blip r:embed="rId21">
+            <wp:docPr id="214170028" name="Imagen 67"/>
+            <wp:cNvGraphicFramePr>
+              <a:graphicFrameLocks xmlns:a="http://schemas.openxmlformats.org/drawingml/2006/main" noChangeAspect="1"/>
+            </wp:cNvGraphicFramePr>
+            <a:graphic xmlns:a="http://schemas.openxmlformats.org/drawingml/2006/main">
+              <a:graphicData uri="http://schemas.openxmlformats.org/drawingml/2006/picture">
+                <pic:pic xmlns:pic="http://schemas.openxmlformats.org/drawingml/2006/picture">
+                  <pic:nvPicPr>
+                    <pic:cNvPr id="214170028" name="Imagen 214170028"/>
+                    <pic:cNvPicPr/>
+                  </pic:nvPicPr>
+                  <pic:blipFill>
+                    <a:blip r:embed="rId31">
                       <a:extLst>
                         <a:ext uri="{28A0092B-C50C-407E-A947-70E740481C1C}">
                           <a14:useLocalDpi xmlns:a14="http://schemas.microsoft.com/office/drawing/2010/main" val="0"/>
@@ -815,19 +1154,19 @@
           <wp:inline distT="0" distB="0" distL="0" distR="0">
             <wp:extent cx="6645910" cy="1717040"/>
             <wp:effectExtent l="0" t="0" r="0" b="0"/>
-            <wp:docPr id="1747074571" name="Imagen 64"/>
-            <wp:cNvGraphicFramePr>
-              <a:graphicFrameLocks xmlns:a="http://schemas.openxmlformats.org/drawingml/2006/main" noChangeAspect="1"/>
-            </wp:cNvGraphicFramePr>
-            <a:graphic xmlns:a="http://schemas.openxmlformats.org/drawingml/2006/main">
-              <a:graphicData uri="http://schemas.openxmlformats.org/drawingml/2006/picture">
-                <pic:pic xmlns:pic="http://schemas.openxmlformats.org/drawingml/2006/picture">
-                  <pic:nvPicPr>
-                    <pic:cNvPr id="1747074571" name="Imagen 1747074571"/>
-                    <pic:cNvPicPr/>
-                  </pic:nvPicPr>
-                  <pic:blipFill>
-                    <a:blip r:embed="rId22">
+            <wp:docPr id="1698465831" name="Imagen 70"/>
+            <wp:cNvGraphicFramePr>
+              <a:graphicFrameLocks xmlns:a="http://schemas.openxmlformats.org/drawingml/2006/main" noChangeAspect="1"/>
+            </wp:cNvGraphicFramePr>
+            <a:graphic xmlns:a="http://schemas.openxmlformats.org/drawingml/2006/main">
+              <a:graphicData uri="http://schemas.openxmlformats.org/drawingml/2006/picture">
+                <pic:pic xmlns:pic="http://schemas.openxmlformats.org/drawingml/2006/picture">
+                  <pic:nvPicPr>
+                    <pic:cNvPr id="1698465831" name="Imagen 1698465831"/>
+                    <pic:cNvPicPr/>
+                  </pic:nvPicPr>
+                  <pic:blipFill>
+                    <a:blip r:embed="rId32">
                       <a:extLst>
                         <a:ext uri="{28A0092B-C50C-407E-A947-70E740481C1C}">
                           <a14:useLocalDpi xmlns:a14="http://schemas.microsoft.com/office/drawing/2010/main" val="0"/>
@@ -861,19 +1200,19 @@
           <wp:inline distT="0" distB="0" distL="0" distR="0">
             <wp:extent cx="6645910" cy="1717040"/>
             <wp:effectExtent l="0" t="0" r="0" b="0"/>
-            <wp:docPr id="694996737" name="Imagen 65"/>
-            <wp:cNvGraphicFramePr>
-              <a:graphicFrameLocks xmlns:a="http://schemas.openxmlformats.org/drawingml/2006/main" noChangeAspect="1"/>
-            </wp:cNvGraphicFramePr>
-            <a:graphic xmlns:a="http://schemas.openxmlformats.org/drawingml/2006/main">
-              <a:graphicData uri="http://schemas.openxmlformats.org/drawingml/2006/picture">
-                <pic:pic xmlns:pic="http://schemas.openxmlformats.org/drawingml/2006/picture">
-                  <pic:nvPicPr>
-                    <pic:cNvPr id="694996737" name="Imagen 694996737"/>
-                    <pic:cNvPicPr/>
-                  </pic:nvPicPr>
-                  <pic:blipFill>
-                    <a:blip r:embed="rId23">
+            <wp:docPr id="1013838736" name="Imagen 71"/>
+            <wp:cNvGraphicFramePr>
+              <a:graphicFrameLocks xmlns:a="http://schemas.openxmlformats.org/drawingml/2006/main" noChangeAspect="1"/>
+            </wp:cNvGraphicFramePr>
+            <a:graphic xmlns:a="http://schemas.openxmlformats.org/drawingml/2006/main">
+              <a:graphicData uri="http://schemas.openxmlformats.org/drawingml/2006/picture">
+                <pic:pic xmlns:pic="http://schemas.openxmlformats.org/drawingml/2006/picture">
+                  <pic:nvPicPr>
+                    <pic:cNvPr id="1013838736" name="Imagen 1013838736"/>
+                    <pic:cNvPicPr/>
+                  </pic:nvPicPr>
+                  <pic:blipFill>
+                    <a:blip r:embed="rId33">
                       <a:extLst>
                         <a:ext uri="{28A0092B-C50C-407E-A947-70E740481C1C}">
                           <a14:useLocalDpi xmlns:a14="http://schemas.microsoft.com/office/drawing/2010/main" val="0"/>
@@ -907,19 +1246,19 @@
           <wp:inline distT="0" distB="0" distL="0" distR="0">
             <wp:extent cx="6645910" cy="1717040"/>
             <wp:effectExtent l="0" t="0" r="0" b="0"/>
-            <wp:docPr id="786745318" name="Imagen 66"/>
-            <wp:cNvGraphicFramePr>
-              <a:graphicFrameLocks xmlns:a="http://schemas.openxmlformats.org/drawingml/2006/main" noChangeAspect="1"/>
-            </wp:cNvGraphicFramePr>
-            <a:graphic xmlns:a="http://schemas.openxmlformats.org/drawingml/2006/main">
-              <a:graphicData uri="http://schemas.openxmlformats.org/drawingml/2006/picture">
-                <pic:pic xmlns:pic="http://schemas.openxmlformats.org/drawingml/2006/picture">
-                  <pic:nvPicPr>
-                    <pic:cNvPr id="786745318" name="Imagen 786745318"/>
-                    <pic:cNvPicPr/>
-                  </pic:nvPicPr>
-                  <pic:blipFill>
-                    <a:blip r:embed="rId24">
+            <wp:docPr id="194975438" name="Imagen 73"/>
+            <wp:cNvGraphicFramePr>
+              <a:graphicFrameLocks xmlns:a="http://schemas.openxmlformats.org/drawingml/2006/main" noChangeAspect="1"/>
+            </wp:cNvGraphicFramePr>
+            <a:graphic xmlns:a="http://schemas.openxmlformats.org/drawingml/2006/main">
+              <a:graphicData uri="http://schemas.openxmlformats.org/drawingml/2006/picture">
+                <pic:pic xmlns:pic="http://schemas.openxmlformats.org/drawingml/2006/picture">
+                  <pic:nvPicPr>
+                    <pic:cNvPr id="194975438" name="Imagen 194975438"/>
+                    <pic:cNvPicPr/>
+                  </pic:nvPicPr>
+                  <pic:blipFill>
+                    <a:blip r:embed="rId34">
                       <a:extLst>
                         <a:ext uri="{28A0092B-C50C-407E-A947-70E740481C1C}">
                           <a14:useLocalDpi xmlns:a14="http://schemas.microsoft.com/office/drawing/2010/main" val="0"/>
@@ -953,191 +1292,6 @@
           <wp:inline distT="0" distB="0" distL="0" distR="0">
             <wp:extent cx="6645910" cy="1717040"/>
             <wp:effectExtent l="0" t="0" r="0" b="0"/>
-            <wp:docPr id="214170028" name="Imagen 67"/>
-            <wp:cNvGraphicFramePr>
-              <a:graphicFrameLocks xmlns:a="http://schemas.openxmlformats.org/drawingml/2006/main" noChangeAspect="1"/>
-            </wp:cNvGraphicFramePr>
-            <a:graphic xmlns:a="http://schemas.openxmlformats.org/drawingml/2006/main">
-              <a:graphicData uri="http://schemas.openxmlformats.org/drawingml/2006/picture">
-                <pic:pic xmlns:pic="http://schemas.openxmlformats.org/drawingml/2006/picture">
-                  <pic:nvPicPr>
-                    <pic:cNvPr id="214170028" name="Imagen 214170028"/>
-                    <pic:cNvPicPr/>
-                  </pic:nvPicPr>
-                  <pic:blipFill>
-                    <a:blip r:embed="rId25">
-                      <a:extLst>
-                        <a:ext uri="{28A0092B-C50C-407E-A947-70E740481C1C}">
-                          <a14:useLocalDpi xmlns:a14="http://schemas.microsoft.com/office/drawing/2010/main" val="0"/>
-                        </a:ext>
-                      </a:extLst>
-                    </a:blip>
-                    <a:stretch>
-                      <a:fillRect/>
-                    </a:stretch>
-                  </pic:blipFill>
-                  <pic:spPr>
-                    <a:xfrm>
-                      <a:off x="0" y="0"/>
-                      <a:ext cx="6645910" cy="1717040"/>
-                    </a:xfrm>
-                    <a:prstGeom prst="rect">
-                      <a:avLst/>
-                    </a:prstGeom>
-                  </pic:spPr>
-                </pic:pic>
-              </a:graphicData>
-            </a:graphic>
-          </wp:inline>
-        </w:drawing>
-      </w:r>
-      <w:r>
-        <w:rPr>
-          <w:noProof/>
-        </w:rPr>
-        <w:lastRenderedPageBreak/>
-        <w:drawing>
-          <wp:inline distT="0" distB="0" distL="0" distR="0">
-            <wp:extent cx="6645910" cy="1717040"/>
-            <wp:effectExtent l="0" t="0" r="0" b="0"/>
-            <wp:docPr id="1698465831" name="Imagen 70"/>
-            <wp:cNvGraphicFramePr>
-              <a:graphicFrameLocks xmlns:a="http://schemas.openxmlformats.org/drawingml/2006/main" noChangeAspect="1"/>
-            </wp:cNvGraphicFramePr>
-            <a:graphic xmlns:a="http://schemas.openxmlformats.org/drawingml/2006/main">
-              <a:graphicData uri="http://schemas.openxmlformats.org/drawingml/2006/picture">
-                <pic:pic xmlns:pic="http://schemas.openxmlformats.org/drawingml/2006/picture">
-                  <pic:nvPicPr>
-                    <pic:cNvPr id="1698465831" name="Imagen 1698465831"/>
-                    <pic:cNvPicPr/>
-                  </pic:nvPicPr>
-                  <pic:blipFill>
-                    <a:blip r:embed="rId26">
-                      <a:extLst>
-                        <a:ext uri="{28A0092B-C50C-407E-A947-70E740481C1C}">
-                          <a14:useLocalDpi xmlns:a14="http://schemas.microsoft.com/office/drawing/2010/main" val="0"/>
-                        </a:ext>
-                      </a:extLst>
-                    </a:blip>
-                    <a:stretch>
-                      <a:fillRect/>
-                    </a:stretch>
-                  </pic:blipFill>
-                  <pic:spPr>
-                    <a:xfrm>
-                      <a:off x="0" y="0"/>
-                      <a:ext cx="6645910" cy="1717040"/>
-                    </a:xfrm>
-                    <a:prstGeom prst="rect">
-                      <a:avLst/>
-                    </a:prstGeom>
-                  </pic:spPr>
-                </pic:pic>
-              </a:graphicData>
-            </a:graphic>
-          </wp:inline>
-        </w:drawing>
-      </w:r>
-      <w:r>
-        <w:rPr>
-          <w:noProof/>
-        </w:rPr>
-        <w:drawing>
-          <wp:inline distT="0" distB="0" distL="0" distR="0">
-            <wp:extent cx="6645910" cy="1717040"/>
-            <wp:effectExtent l="0" t="0" r="0" b="0"/>
-            <wp:docPr id="1013838736" name="Imagen 71"/>
-            <wp:cNvGraphicFramePr>
-              <a:graphicFrameLocks xmlns:a="http://schemas.openxmlformats.org/drawingml/2006/main" noChangeAspect="1"/>
-            </wp:cNvGraphicFramePr>
-            <a:graphic xmlns:a="http://schemas.openxmlformats.org/drawingml/2006/main">
-              <a:graphicData uri="http://schemas.openxmlformats.org/drawingml/2006/picture">
-                <pic:pic xmlns:pic="http://schemas.openxmlformats.org/drawingml/2006/picture">
-                  <pic:nvPicPr>
-                    <pic:cNvPr id="1013838736" name="Imagen 1013838736"/>
-                    <pic:cNvPicPr/>
-                  </pic:nvPicPr>
-                  <pic:blipFill>
-                    <a:blip r:embed="rId27">
-                      <a:extLst>
-                        <a:ext uri="{28A0092B-C50C-407E-A947-70E740481C1C}">
-                          <a14:useLocalDpi xmlns:a14="http://schemas.microsoft.com/office/drawing/2010/main" val="0"/>
-                        </a:ext>
-                      </a:extLst>
-                    </a:blip>
-                    <a:stretch>
-                      <a:fillRect/>
-                    </a:stretch>
-                  </pic:blipFill>
-                  <pic:spPr>
-                    <a:xfrm>
-                      <a:off x="0" y="0"/>
-                      <a:ext cx="6645910" cy="1717040"/>
-                    </a:xfrm>
-                    <a:prstGeom prst="rect">
-                      <a:avLst/>
-                    </a:prstGeom>
-                  </pic:spPr>
-                </pic:pic>
-              </a:graphicData>
-            </a:graphic>
-          </wp:inline>
-        </w:drawing>
-      </w:r>
-      <w:r>
-        <w:rPr>
-          <w:noProof/>
-        </w:rPr>
-        <w:drawing>
-          <wp:inline distT="0" distB="0" distL="0" distR="0">
-            <wp:extent cx="6645910" cy="1717040"/>
-            <wp:effectExtent l="0" t="0" r="0" b="0"/>
-            <wp:docPr id="194975438" name="Imagen 73"/>
-            <wp:cNvGraphicFramePr>
-              <a:graphicFrameLocks xmlns:a="http://schemas.openxmlformats.org/drawingml/2006/main" noChangeAspect="1"/>
-            </wp:cNvGraphicFramePr>
-            <a:graphic xmlns:a="http://schemas.openxmlformats.org/drawingml/2006/main">
-              <a:graphicData uri="http://schemas.openxmlformats.org/drawingml/2006/picture">
-                <pic:pic xmlns:pic="http://schemas.openxmlformats.org/drawingml/2006/picture">
-                  <pic:nvPicPr>
-                    <pic:cNvPr id="194975438" name="Imagen 194975438"/>
-                    <pic:cNvPicPr/>
-                  </pic:nvPicPr>
-                  <pic:blipFill>
-                    <a:blip r:embed="rId28">
-                      <a:extLst>
-                        <a:ext uri="{28A0092B-C50C-407E-A947-70E740481C1C}">
-                          <a14:useLocalDpi xmlns:a14="http://schemas.microsoft.com/office/drawing/2010/main" val="0"/>
-                        </a:ext>
-                      </a:extLst>
-                    </a:blip>
-                    <a:stretch>
-                      <a:fillRect/>
-                    </a:stretch>
-                  </pic:blipFill>
-                  <pic:spPr>
-                    <a:xfrm>
-                      <a:off x="0" y="0"/>
-                      <a:ext cx="6645910" cy="1717040"/>
-                    </a:xfrm>
-                    <a:prstGeom prst="rect">
-                      <a:avLst/>
-                    </a:prstGeom>
-                  </pic:spPr>
-                </pic:pic>
-              </a:graphicData>
-            </a:graphic>
-          </wp:inline>
-        </w:drawing>
-      </w:r>
-      <w:r>
-        <w:rPr>
-          <w:noProof/>
-        </w:rPr>
-        <w:drawing>
-          <wp:inline distT="0" distB="0" distL="0" distR="0">
-            <wp:extent cx="6645910" cy="1717040"/>
-            <wp:effectExtent l="0" t="0" r="0" b="0"/>
             <wp:docPr id="204690449" name="Imagen 74"/>
             <wp:cNvGraphicFramePr>
               <a:graphicFrameLocks xmlns:a="http://schemas.openxmlformats.org/drawingml/2006/main" noChangeAspect="1"/>
@@ -1150,7 +1304,7 @@
                     <pic:cNvPicPr/>
                   </pic:nvPicPr>
                   <pic:blipFill>
-                    <a:blip r:embed="rId29">
+                    <a:blip r:embed="rId35">
                       <a:extLst>
                         <a:ext uri="{28A0092B-C50C-407E-A947-70E740481C1C}">
                           <a14:useLocalDpi xmlns:a14="http://schemas.microsoft.com/office/drawing/2010/main" val="0"/>
@@ -1670,6 +1824,90 @@
 </w:styles>
 </file>
 
+<file path=word/ink/ink1.xml><?xml version="1.0" encoding="utf-8"?>
+<inkml:ink xmlns:inkml="http://www.w3.org/2003/InkML">
+  <inkml:definitions>
+    <inkml:context xml:id="ctx0">
+      <inkml:inkSource xml:id="inkSrc0">
+        <inkml:traceFormat>
+          <inkml:channel name="X" type="integer" min="-2.14748E9" max="2.14748E9" units="cm"/>
+          <inkml:channel name="Y" type="integer" min="-2.14748E9" max="2.14748E9" units="cm"/>
+          <inkml:channel name="F" type="integer" max="32767" units="dev"/>
+        </inkml:traceFormat>
+        <inkml:channelProperties>
+          <inkml:channelProperty channel="X" name="resolution" value="1000" units="1/cm"/>
+          <inkml:channelProperty channel="Y" name="resolution" value="1000" units="1/cm"/>
+          <inkml:channelProperty channel="F" name="resolution" value="0" units="1/dev"/>
+        </inkml:channelProperties>
+      </inkml:inkSource>
+      <inkml:timestamp xml:id="ts0" timeString="2023-06-04T23:35:48.365"/>
+    </inkml:context>
+    <inkml:brush xml:id="br0">
+      <inkml:brushProperty name="width" value="0.05" units="cm"/>
+      <inkml:brushProperty name="height" value="0.05" units="cm"/>
+      <inkml:brushProperty name="color" value="#008C3A"/>
+    </inkml:brush>
+  </inkml:definitions>
+  <inkml:trace contextRef="#ctx0" brushRef="#br0">3 198 24575,'-2'-2'0,"4"4"0,7 7 0,2 4 0,2-1 0,-4-2 0,-4-2 0,-2-4 0,-3-1 0,0 0 0,0 1 0,0-1 0,3 2 0,4 7 0,6 10 0,5 11 0,3 2 0,-3-7 0,-5-11 0,-6-11 0,-4-10 0,-1-5 0,-2-4 0,1-1 0,1 0 0,2-2 0,3-3 0,3-3 0,2-1 0,-1 2 0,-2 6 0,-3 5 0,-3 5 0,0-1 0,2-7 0,5-13 0,5-14 0,5-9 0,0 5 0,-5 11 0,-6 15 0,-5 10 0,-2 6 0</inkml:trace>
+</inkml:ink>
+</file>
+
+<file path=word/ink/ink2.xml><?xml version="1.0" encoding="utf-8"?>
+<inkml:ink xmlns:inkml="http://www.w3.org/2003/InkML">
+  <inkml:definitions>
+    <inkml:context xml:id="ctx0">
+      <inkml:inkSource xml:id="inkSrc0">
+        <inkml:traceFormat>
+          <inkml:channel name="X" type="integer" min="-2.14748E9" max="2.14748E9" units="cm"/>
+          <inkml:channel name="Y" type="integer" min="-2.14748E9" max="2.14748E9" units="cm"/>
+          <inkml:channel name="F" type="integer" max="32767" units="dev"/>
+        </inkml:traceFormat>
+        <inkml:channelProperties>
+          <inkml:channelProperty channel="X" name="resolution" value="1000" units="1/cm"/>
+          <inkml:channelProperty channel="Y" name="resolution" value="1000" units="1/cm"/>
+          <inkml:channelProperty channel="F" name="resolution" value="0" units="1/dev"/>
+        </inkml:channelProperties>
+      </inkml:inkSource>
+      <inkml:timestamp xml:id="ts0" timeString="2023-06-04T23:35:45.582"/>
+    </inkml:context>
+    <inkml:brush xml:id="br0">
+      <inkml:brushProperty name="width" value="0.05" units="cm"/>
+      <inkml:brushProperty name="height" value="0.05" units="cm"/>
+      <inkml:brushProperty name="color" value="#008C3A"/>
+    </inkml:brush>
+  </inkml:definitions>
+  <inkml:trace contextRef="#ctx0" brushRef="#br0">0 237 24575,'1'4'0,"0"0"0,2 1 0,6 6 0,7 11 0,8 10 0,4 6 0,-3-4 0,-5-9 0,-7-8 0,-5-8 0,-4-6 0,-2-2 0,-1-3 0,-1-1 0,0-1 0,0-2 0,0-2 0,0-2 0,0-1 0,0-1 0,0 2 0,0 1 0,0-3 0,0-10 0,1-8 0,3-10 0,0-2 0,0 9 0,-2 7 0,-2 11 0,1 9 0,0 2 0,0 2 0,1 0 0,0 1 0,3-5 0,3-4 0,1-3 0,2 0 0,-1 4 0,-4 5 0,-1 3 0,0-2 0,3-6 0,4-4 0,2-2 0,-1 0 0,-2 5 0,-4 4 0,-2 3 0,-4 1 0</inkml:trace>
+</inkml:ink>
+</file>
+
+<file path=word/ink/ink3.xml><?xml version="1.0" encoding="utf-8"?>
+<inkml:ink xmlns:inkml="http://www.w3.org/2003/InkML">
+  <inkml:definitions>
+    <inkml:context xml:id="ctx0">
+      <inkml:inkSource xml:id="inkSrc0">
+        <inkml:traceFormat>
+          <inkml:channel name="X" type="integer" min="-2.14748E9" max="2.14748E9" units="cm"/>
+          <inkml:channel name="Y" type="integer" min="-2.14748E9" max="2.14748E9" units="cm"/>
+          <inkml:channel name="F" type="integer" max="32767" units="dev"/>
+        </inkml:traceFormat>
+        <inkml:channelProperties>
+          <inkml:channelProperty channel="X" name="resolution" value="1000" units="1/cm"/>
+          <inkml:channelProperty channel="Y" name="resolution" value="1000" units="1/cm"/>
+          <inkml:channelProperty channel="F" name="resolution" value="0" units="1/dev"/>
+        </inkml:channelProperties>
+      </inkml:inkSource>
+      <inkml:timestamp xml:id="ts0" timeString="2023-06-04T23:35:41.715"/>
+    </inkml:context>
+    <inkml:brush xml:id="br0">
+      <inkml:brushProperty name="width" value="0.05" units="cm"/>
+      <inkml:brushProperty name="height" value="0.05" units="cm"/>
+      <inkml:brushProperty name="color" value="#008C3A"/>
+    </inkml:brush>
+  </inkml:definitions>
+  <inkml:trace contextRef="#ctx0" brushRef="#br0">0 1 24575,'0'0'0</inkml:trace>
+</inkml:ink>
+</file>
+
 <file path=word/theme/theme1.xml><?xml version="1.0" encoding="utf-8"?>
 <a:theme xmlns:a="http://schemas.openxmlformats.org/drawingml/2006/main" name="Tema de Office">
   <a:themeElements>

</xml_diff>